<commit_message>
array a lista encadenada
</commit_message>
<xml_diff>
--- a/Docs/Observaciones-Lab 3.docx
+++ b/Docs/Observaciones-Lab 3.docx
@@ -1,13 +1,20 @@
 
 <file path=word/document.xml><?xml version="1.0" encoding="utf-8"?>
-<w:document xmlns:wpc="http://schemas.microsoft.com/office/word/2010/wordprocessingCanvas" xmlns:cx="http://schemas.microsoft.com/office/drawing/2014/chartex" xmlns:cx1="http://schemas.microsoft.com/office/drawing/2015/9/8/chartex" xmlns:cx2="http://schemas.microsoft.com/office/drawing/2015/10/21/chartex" xmlns:cx3="http://schemas.microsoft.com/office/drawing/2016/5/9/chartex" xmlns:cx4="http://schemas.microsoft.com/office/drawing/2016/5/10/chartex" xmlns:cx5="http://schemas.microsoft.com/office/drawing/2016/5/11/chartex" xmlns:cx6="http://schemas.microsoft.com/office/drawing/2016/5/12/chartex" xmlns:cx7="http://schemas.microsoft.com/office/drawing/2016/5/13/chartex" xmlns:cx8="http://schemas.microsoft.com/office/drawing/2016/5/14/chartex" xmlns:mc="http://schemas.openxmlformats.org/markup-compatibility/2006" xmlns:aink="http://schemas.microsoft.com/office/drawing/2016/ink" xmlns:am3d="http://schemas.microsoft.com/office/drawing/2017/model3d" xmlns:o="urn:schemas-microsoft-com:office:office" xmlns:r="http://schemas.openxmlformats.org/officeDocument/2006/relationships" xmlns:m="http://schemas.openxmlformats.org/officeDocument/2006/math" xmlns:v="urn:schemas-microsoft-com:vml" xmlns:wp14="http://schemas.microsoft.com/office/word/2010/wordprocessingDrawing" xmlns:wp="http://schemas.openxmlformats.org/drawingml/2006/wordprocessingDrawing" xmlns:w10="urn:schemas-microsoft-com:office:word" xmlns:w="http://schemas.openxmlformats.org/wordprocessingml/2006/main" xmlns:w14="http://schemas.microsoft.com/office/word/2010/wordml" xmlns:w15="http://schemas.microsoft.com/office/word/2012/wordml" xmlns:w16cex="http://schemas.microsoft.com/office/word/2018/wordml/cex" xmlns:w16cid="http://schemas.microsoft.com/office/word/2016/wordml/cid" xmlns:w16="http://schemas.microsoft.com/office/word/2018/wordml" xmlns:w16se="http://schemas.microsoft.com/office/word/2015/wordml/symex" xmlns:wpg="http://schemas.microsoft.com/office/word/2010/wordprocessingGroup" xmlns:wpi="http://schemas.microsoft.com/office/word/2010/wordprocessingInk" xmlns:wne="http://schemas.microsoft.com/office/word/2006/wordml" xmlns:wps="http://schemas.microsoft.com/office/word/2010/wordprocessingShape" mc:Ignorable="w14 w15 w16se w16cid w16 w16cex wp14">
+<w:document xmlns:wpc="http://schemas.microsoft.com/office/word/2010/wordprocessingCanvas" xmlns:cx="http://schemas.microsoft.com/office/drawing/2014/chartex" xmlns:cx1="http://schemas.microsoft.com/office/drawing/2015/9/8/chartex" xmlns:cx2="http://schemas.microsoft.com/office/drawing/2015/10/21/chartex" xmlns:cx3="http://schemas.microsoft.com/office/drawing/2016/5/9/chartex" xmlns:cx4="http://schemas.microsoft.com/office/drawing/2016/5/10/chartex" xmlns:cx5="http://schemas.microsoft.com/office/drawing/2016/5/11/chartex" xmlns:cx6="http://schemas.microsoft.com/office/drawing/2016/5/12/chartex" xmlns:cx7="http://schemas.microsoft.com/office/drawing/2016/5/13/chartex" xmlns:cx8="http://schemas.microsoft.com/office/drawing/2016/5/14/chartex" xmlns:mc="http://schemas.openxmlformats.org/markup-compatibility/2006" xmlns:aink="http://schemas.microsoft.com/office/drawing/2016/ink" xmlns:am3d="http://schemas.microsoft.com/office/drawing/2017/model3d" xmlns:o="urn:schemas-microsoft-com:office:office" xmlns:r="http://schemas.openxmlformats.org/officeDocument/2006/relationships" xmlns:m="http://schemas.openxmlformats.org/officeDocument/2006/math" xmlns:v="urn:schemas-microsoft-com:vml" xmlns:wp14="http://schemas.microsoft.com/office/word/2010/wordprocessingDrawing" xmlns:wp="http://schemas.openxmlformats.org/drawingml/2006/wordprocessingDrawing" xmlns:w10="urn:schemas-microsoft-com:office:word" xmlns:w="http://schemas.openxmlformats.org/wordprocessingml/2006/main" xmlns:w14="http://schemas.microsoft.com/office/word/2010/wordml" xmlns:w15="http://schemas.microsoft.com/office/word/2012/wordml" xmlns:w16cid="http://schemas.microsoft.com/office/word/2016/wordml/cid" xmlns:w16se="http://schemas.microsoft.com/office/word/2015/wordml/symex" xmlns:wpg="http://schemas.microsoft.com/office/word/2010/wordprocessingGroup" xmlns:wpi="http://schemas.microsoft.com/office/word/2010/wordprocessingInk" xmlns:wne="http://schemas.microsoft.com/office/word/2006/wordml" xmlns:wps="http://schemas.microsoft.com/office/word/2010/wordprocessingShape" mc:Ignorable="w14 w15 w16se w16cid wp14">
   <w:body>
     <w:p>
       <w:pPr>
-        <w:pStyle w:val="Title"/>
+        <w:pStyle w:val="Ttulo"/>
         <w:jc w:val="center"/>
-      </w:pPr>
-      <w:r>
+        <w:rPr>
+          <w:lang w:val="es-CO"/>
+        </w:rPr>
+      </w:pPr>
+      <w:bookmarkStart w:id="0" w:name="_GoBack"/>
+      <w:r>
+        <w:rPr>
+          <w:lang w:val="es-CO"/>
+        </w:rPr>
         <w:t>OBSERVACIONES DEL LA PRACTICA</w:t>
       </w:r>
     </w:p>
@@ -41,7 +48,13 @@
         <w:rPr>
           <w:lang w:val="es-419"/>
         </w:rPr>
-        <w:t>Cod XXXX</w:t>
+        <w:t xml:space="preserve">Cod </w:t>
+      </w:r>
+      <w:r>
+        <w:rPr>
+          <w:lang w:val="es-419"/>
+        </w:rPr>
+        <w:t>202014393</w:t>
       </w:r>
     </w:p>
     <w:p>
@@ -62,7 +75,13 @@
         <w:rPr>
           <w:lang w:val="es-419"/>
         </w:rPr>
-        <w:t>2 Cod XXXX</w:t>
+        <w:t xml:space="preserve">2 Cod </w:t>
+      </w:r>
+      <w:r>
+        <w:rPr>
+          <w:lang w:val="es-419"/>
+        </w:rPr>
+        <w:t>201920829</w:t>
       </w:r>
     </w:p>
     <w:p>
@@ -76,7 +95,7 @@
     </w:p>
     <w:p>
       <w:pPr>
-        <w:pStyle w:val="ListParagraph"/>
+        <w:pStyle w:val="Prrafodelista"/>
         <w:numPr>
           <w:ilvl w:val="0"/>
           <w:numId w:val="1"/>
@@ -113,7 +132,7 @@
     </w:p>
     <w:p>
       <w:pPr>
-        <w:pStyle w:val="ListParagraph"/>
+        <w:pStyle w:val="Prrafodelista"/>
         <w:numPr>
           <w:ilvl w:val="0"/>
           <w:numId w:val="1"/>
@@ -132,6 +151,7 @@
         </w:rPr>
         <w:t xml:space="preserve">¿Cómo se almacenan los datos de </w:t>
       </w:r>
+      <w:proofErr w:type="spellStart"/>
       <w:r>
         <w:rPr>
           <w:rFonts w:ascii="Dax-Regular" w:hAnsi="Dax-Regular"/>
@@ -141,6 +161,7 @@
         </w:rPr>
         <w:t>GoodReads</w:t>
       </w:r>
+      <w:proofErr w:type="spellEnd"/>
       <w:r>
         <w:rPr>
           <w:rFonts w:ascii="Dax-Regular" w:hAnsi="Dax-Regular"/>
@@ -167,7 +188,7 @@
     </w:p>
     <w:p>
       <w:pPr>
-        <w:pStyle w:val="ListParagraph"/>
+        <w:pStyle w:val="Prrafodelista"/>
         <w:numPr>
           <w:ilvl w:val="0"/>
           <w:numId w:val="1"/>
@@ -184,7 +205,23 @@
           <w:rFonts w:ascii="Dax-Regular" w:hAnsi="Dax-Regular"/>
           <w:lang w:val="es-419"/>
         </w:rPr>
-        <w:t xml:space="preserve">¿Cuáles son las funciones que comunican el el </w:t>
+        <w:t xml:space="preserve">¿Cuáles son las funciones que comunican el </w:t>
+      </w:r>
+      <w:proofErr w:type="spellStart"/>
+      <w:r>
+        <w:rPr>
+          <w:rFonts w:ascii="Dax-Regular" w:hAnsi="Dax-Regular"/>
+          <w:lang w:val="es-419"/>
+        </w:rPr>
+        <w:t>el</w:t>
+      </w:r>
+      <w:proofErr w:type="spellEnd"/>
+      <w:r>
+        <w:rPr>
+          <w:rFonts w:ascii="Dax-Regular" w:hAnsi="Dax-Regular"/>
+          <w:lang w:val="es-419"/>
+        </w:rPr>
+        <w:t xml:space="preserve"> </w:t>
       </w:r>
       <w:r>
         <w:rPr>
@@ -221,7 +258,7 @@
     </w:p>
     <w:p>
       <w:pPr>
-        <w:pStyle w:val="ListParagraph"/>
+        <w:pStyle w:val="Prrafodelista"/>
         <w:numPr>
           <w:ilvl w:val="0"/>
           <w:numId w:val="1"/>
@@ -242,7 +279,7 @@
     </w:p>
     <w:p>
       <w:pPr>
-        <w:pStyle w:val="ListParagraph"/>
+        <w:pStyle w:val="Prrafodelista"/>
         <w:numPr>
           <w:ilvl w:val="0"/>
           <w:numId w:val="1"/>
@@ -260,6 +297,7 @@
         </w:rPr>
         <w:t xml:space="preserve">¿Qué hace el parámetro </w:t>
       </w:r>
+      <w:proofErr w:type="spellStart"/>
       <w:r>
         <w:rPr>
           <w:rFonts w:ascii="Consolas" w:hAnsi="Consolas"/>
@@ -267,7 +305,37 @@
           <w:iCs/>
           <w:lang w:val="es-419"/>
         </w:rPr>
-        <w:t xml:space="preserve">cmpfunction=None </w:t>
+        <w:t>cmpfunction</w:t>
+      </w:r>
+      <w:proofErr w:type="spellEnd"/>
+      <w:r>
+        <w:rPr>
+          <w:rFonts w:ascii="Consolas" w:hAnsi="Consolas"/>
+          <w:b/>
+          <w:iCs/>
+          <w:lang w:val="es-419"/>
+        </w:rPr>
+        <w:t>=</w:t>
+      </w:r>
+      <w:proofErr w:type="spellStart"/>
+      <w:r>
+        <w:rPr>
+          <w:rFonts w:ascii="Consolas" w:hAnsi="Consolas"/>
+          <w:b/>
+          <w:iCs/>
+          <w:lang w:val="es-419"/>
+        </w:rPr>
+        <w:t>None</w:t>
+      </w:r>
+      <w:proofErr w:type="spellEnd"/>
+      <w:r>
+        <w:rPr>
+          <w:rFonts w:ascii="Consolas" w:hAnsi="Consolas"/>
+          <w:b/>
+          <w:iCs/>
+          <w:lang w:val="es-419"/>
+        </w:rPr>
+        <w:t xml:space="preserve"> </w:t>
       </w:r>
       <w:r>
         <w:rPr>
@@ -276,6 +344,8 @@
         </w:rPr>
         <w:t xml:space="preserve">en la función </w:t>
       </w:r>
+      <w:proofErr w:type="spellStart"/>
+      <w:proofErr w:type="gramStart"/>
       <w:r>
         <w:rPr>
           <w:rFonts w:ascii="Consolas" w:hAnsi="Consolas"/>
@@ -283,7 +353,27 @@
           <w:bCs/>
           <w:lang w:val="es-419"/>
         </w:rPr>
-        <w:t>newList()</w:t>
+        <w:t>newList</w:t>
+      </w:r>
+      <w:proofErr w:type="spellEnd"/>
+      <w:r>
+        <w:rPr>
+          <w:rFonts w:ascii="Consolas" w:hAnsi="Consolas"/>
+          <w:b/>
+          <w:bCs/>
+          <w:lang w:val="es-419"/>
+        </w:rPr>
+        <w:t>(</w:t>
+      </w:r>
+      <w:proofErr w:type="gramEnd"/>
+      <w:r>
+        <w:rPr>
+          <w:rFonts w:ascii="Consolas" w:hAnsi="Consolas"/>
+          <w:b/>
+          <w:bCs/>
+          <w:lang w:val="es-419"/>
+        </w:rPr>
+        <w:t>)</w:t>
       </w:r>
       <w:r>
         <w:rPr>
@@ -295,7 +385,7 @@
     </w:p>
     <w:p>
       <w:pPr>
-        <w:pStyle w:val="ListParagraph"/>
+        <w:pStyle w:val="Prrafodelista"/>
         <w:numPr>
           <w:ilvl w:val="0"/>
           <w:numId w:val="1"/>
@@ -311,8 +401,26 @@
           <w:rFonts w:ascii="Dax-Regular" w:hAnsi="Dax-Regular"/>
           <w:lang w:val="es-419"/>
         </w:rPr>
-        <w:t xml:space="preserve">¿Qué hace la funció </w:t>
-      </w:r>
+        <w:t xml:space="preserve">¿Qué hace la </w:t>
+      </w:r>
+      <w:proofErr w:type="spellStart"/>
+      <w:r>
+        <w:rPr>
+          <w:rFonts w:ascii="Dax-Regular" w:hAnsi="Dax-Regular"/>
+          <w:lang w:val="es-419"/>
+        </w:rPr>
+        <w:t>funció</w:t>
+      </w:r>
+      <w:proofErr w:type="spellEnd"/>
+      <w:r>
+        <w:rPr>
+          <w:rFonts w:ascii="Dax-Regular" w:hAnsi="Dax-Regular"/>
+          <w:lang w:val="es-419"/>
+        </w:rPr>
+        <w:t xml:space="preserve"> </w:t>
+      </w:r>
+      <w:proofErr w:type="spellStart"/>
+      <w:proofErr w:type="gramStart"/>
       <w:r>
         <w:rPr>
           <w:rFonts w:ascii="Consolas" w:hAnsi="Consolas"/>
@@ -320,7 +428,27 @@
           <w:iCs/>
           <w:lang w:val="es-419"/>
         </w:rPr>
-        <w:t>addLast()</w:t>
+        <w:t>addLast</w:t>
+      </w:r>
+      <w:proofErr w:type="spellEnd"/>
+      <w:r>
+        <w:rPr>
+          <w:rFonts w:ascii="Consolas" w:hAnsi="Consolas"/>
+          <w:b/>
+          <w:iCs/>
+          <w:lang w:val="es-419"/>
+        </w:rPr>
+        <w:t>(</w:t>
+      </w:r>
+      <w:proofErr w:type="gramEnd"/>
+      <w:r>
+        <w:rPr>
+          <w:rFonts w:ascii="Consolas" w:hAnsi="Consolas"/>
+          <w:b/>
+          <w:iCs/>
+          <w:lang w:val="es-419"/>
+        </w:rPr>
+        <w:t>)</w:t>
       </w:r>
       <w:r>
         <w:rPr>
@@ -332,7 +460,7 @@
     </w:p>
     <w:p>
       <w:pPr>
-        <w:pStyle w:val="ListParagraph"/>
+        <w:pStyle w:val="Prrafodelista"/>
         <w:numPr>
           <w:ilvl w:val="0"/>
           <w:numId w:val="1"/>
@@ -350,6 +478,8 @@
         </w:rPr>
         <w:t xml:space="preserve">¿Qué hace la función </w:t>
       </w:r>
+      <w:proofErr w:type="spellStart"/>
+      <w:proofErr w:type="gramStart"/>
       <w:r>
         <w:rPr>
           <w:rFonts w:ascii="Consolas" w:hAnsi="Consolas"/>
@@ -357,7 +487,27 @@
           <w:iCs/>
           <w:lang w:val="es-419"/>
         </w:rPr>
-        <w:t>getElement()</w:t>
+        <w:t>getElement</w:t>
+      </w:r>
+      <w:proofErr w:type="spellEnd"/>
+      <w:r>
+        <w:rPr>
+          <w:rFonts w:ascii="Consolas" w:hAnsi="Consolas"/>
+          <w:b/>
+          <w:iCs/>
+          <w:lang w:val="es-419"/>
+        </w:rPr>
+        <w:t>(</w:t>
+      </w:r>
+      <w:proofErr w:type="gramEnd"/>
+      <w:r>
+        <w:rPr>
+          <w:rFonts w:ascii="Consolas" w:hAnsi="Consolas"/>
+          <w:b/>
+          <w:iCs/>
+          <w:lang w:val="es-419"/>
+        </w:rPr>
+        <w:t>)</w:t>
       </w:r>
       <w:r>
         <w:rPr>
@@ -369,7 +519,7 @@
     </w:p>
     <w:p>
       <w:pPr>
-        <w:pStyle w:val="ListParagraph"/>
+        <w:pStyle w:val="Prrafodelista"/>
         <w:numPr>
           <w:ilvl w:val="0"/>
           <w:numId w:val="1"/>
@@ -387,6 +537,8 @@
         </w:rPr>
         <w:t xml:space="preserve">¿Qué hace la función </w:t>
       </w:r>
+      <w:proofErr w:type="spellStart"/>
+      <w:proofErr w:type="gramStart"/>
       <w:r>
         <w:rPr>
           <w:rFonts w:ascii="Consolas" w:hAnsi="Consolas"/>
@@ -394,7 +546,27 @@
           <w:iCs/>
           <w:lang w:val="es-419"/>
         </w:rPr>
-        <w:t>subList()</w:t>
+        <w:t>subList</w:t>
+      </w:r>
+      <w:proofErr w:type="spellEnd"/>
+      <w:r>
+        <w:rPr>
+          <w:rFonts w:ascii="Consolas" w:hAnsi="Consolas"/>
+          <w:b/>
+          <w:iCs/>
+          <w:lang w:val="es-419"/>
+        </w:rPr>
+        <w:t>(</w:t>
+      </w:r>
+      <w:proofErr w:type="gramEnd"/>
+      <w:r>
+        <w:rPr>
+          <w:rFonts w:ascii="Consolas" w:hAnsi="Consolas"/>
+          <w:b/>
+          <w:iCs/>
+          <w:lang w:val="es-419"/>
+        </w:rPr>
+        <w:t>)</w:t>
       </w:r>
       <w:r>
         <w:rPr>
@@ -406,7 +578,7 @@
     </w:p>
     <w:p>
       <w:pPr>
-        <w:pStyle w:val="ListParagraph"/>
+        <w:pStyle w:val="Prrafodelista"/>
         <w:numPr>
           <w:ilvl w:val="0"/>
           <w:numId w:val="1"/>
@@ -447,7 +619,27 @@
           <w:bCs/>
           <w:lang w:val="es-419"/>
         </w:rPr>
-        <w:t>“SINGLE_LINKED”</w:t>
+        <w:t>“</w:t>
+      </w:r>
+      <w:proofErr w:type="gramStart"/>
+      <w:r>
+        <w:rPr>
+          <w:rFonts w:ascii="Consolas" w:hAnsi="Consolas"/>
+          <w:b/>
+          <w:bCs/>
+          <w:lang w:val="es-419"/>
+        </w:rPr>
+        <w:t>SINGLE</w:t>
+      </w:r>
+      <w:proofErr w:type="gramEnd"/>
+      <w:r>
+        <w:rPr>
+          <w:rFonts w:ascii="Consolas" w:hAnsi="Consolas"/>
+          <w:b/>
+          <w:bCs/>
+          <w:lang w:val="es-419"/>
+        </w:rPr>
+        <w:t>_LINKED”</w:t>
       </w:r>
       <w:r>
         <w:rPr>
@@ -456,6 +648,18 @@
         </w:rPr>
         <w:t>?</w:t>
       </w:r>
+    </w:p>
+    <w:bookmarkEnd w:id="0"/>
+    <w:p>
+      <w:pPr>
+        <w:pStyle w:val="Prrafodelista"/>
+        <w:ind w:left="360"/>
+        <w:jc w:val="both"/>
+        <w:rPr>
+          <w:rFonts w:ascii="Dax-Regular" w:hAnsi="Dax-Regular"/>
+          <w:lang w:val="es-419"/>
+        </w:rPr>
+      </w:pPr>
     </w:p>
     <w:p>
       <w:pPr>
@@ -475,7 +679,7 @@
 </file>
 
 <file path=word/numbering.xml><?xml version="1.0" encoding="utf-8"?>
-<w:numbering xmlns:wpc="http://schemas.microsoft.com/office/word/2010/wordprocessingCanvas" xmlns:cx="http://schemas.microsoft.com/office/drawing/2014/chartex" xmlns:cx1="http://schemas.microsoft.com/office/drawing/2015/9/8/chartex" xmlns:cx2="http://schemas.microsoft.com/office/drawing/2015/10/21/chartex" xmlns:cx3="http://schemas.microsoft.com/office/drawing/2016/5/9/chartex" xmlns:cx4="http://schemas.microsoft.com/office/drawing/2016/5/10/chartex" xmlns:cx5="http://schemas.microsoft.com/office/drawing/2016/5/11/chartex" xmlns:cx6="http://schemas.microsoft.com/office/drawing/2016/5/12/chartex" xmlns:cx7="http://schemas.microsoft.com/office/drawing/2016/5/13/chartex" xmlns:cx8="http://schemas.microsoft.com/office/drawing/2016/5/14/chartex" xmlns:mc="http://schemas.openxmlformats.org/markup-compatibility/2006" xmlns:aink="http://schemas.microsoft.com/office/drawing/2016/ink" xmlns:am3d="http://schemas.microsoft.com/office/drawing/2017/model3d" xmlns:o="urn:schemas-microsoft-com:office:office" xmlns:r="http://schemas.openxmlformats.org/officeDocument/2006/relationships" xmlns:m="http://schemas.openxmlformats.org/officeDocument/2006/math" xmlns:v="urn:schemas-microsoft-com:vml" xmlns:wp14="http://schemas.microsoft.com/office/word/2010/wordprocessingDrawing" xmlns:wp="http://schemas.openxmlformats.org/drawingml/2006/wordprocessingDrawing" xmlns:w10="urn:schemas-microsoft-com:office:word" xmlns:w="http://schemas.openxmlformats.org/wordprocessingml/2006/main" xmlns:w14="http://schemas.microsoft.com/office/word/2010/wordml" xmlns:w15="http://schemas.microsoft.com/office/word/2012/wordml" xmlns:w16cex="http://schemas.microsoft.com/office/word/2018/wordml/cex" xmlns:w16cid="http://schemas.microsoft.com/office/word/2016/wordml/cid" xmlns:w16="http://schemas.microsoft.com/office/word/2018/wordml" xmlns:w16se="http://schemas.microsoft.com/office/word/2015/wordml/symex" xmlns:wpg="http://schemas.microsoft.com/office/word/2010/wordprocessingGroup" xmlns:wpi="http://schemas.microsoft.com/office/word/2010/wordprocessingInk" xmlns:wne="http://schemas.microsoft.com/office/word/2006/wordml" xmlns:wps="http://schemas.microsoft.com/office/word/2010/wordprocessingShape" mc:Ignorable="w14 w15 w16se w16cid w16 w16cex wp14">
+<w:numbering xmlns:wpc="http://schemas.microsoft.com/office/word/2010/wordprocessingCanvas" xmlns:cx="http://schemas.microsoft.com/office/drawing/2014/chartex" xmlns:cx1="http://schemas.microsoft.com/office/drawing/2015/9/8/chartex" xmlns:cx2="http://schemas.microsoft.com/office/drawing/2015/10/21/chartex" xmlns:cx3="http://schemas.microsoft.com/office/drawing/2016/5/9/chartex" xmlns:cx4="http://schemas.microsoft.com/office/drawing/2016/5/10/chartex" xmlns:cx5="http://schemas.microsoft.com/office/drawing/2016/5/11/chartex" xmlns:cx6="http://schemas.microsoft.com/office/drawing/2016/5/12/chartex" xmlns:cx7="http://schemas.microsoft.com/office/drawing/2016/5/13/chartex" xmlns:cx8="http://schemas.microsoft.com/office/drawing/2016/5/14/chartex" xmlns:mc="http://schemas.openxmlformats.org/markup-compatibility/2006" xmlns:aink="http://schemas.microsoft.com/office/drawing/2016/ink" xmlns:am3d="http://schemas.microsoft.com/office/drawing/2017/model3d" xmlns:o="urn:schemas-microsoft-com:office:office" xmlns:r="http://schemas.openxmlformats.org/officeDocument/2006/relationships" xmlns:m="http://schemas.openxmlformats.org/officeDocument/2006/math" xmlns:v="urn:schemas-microsoft-com:vml" xmlns:wp14="http://schemas.microsoft.com/office/word/2010/wordprocessingDrawing" xmlns:wp="http://schemas.openxmlformats.org/drawingml/2006/wordprocessingDrawing" xmlns:w10="urn:schemas-microsoft-com:office:word" xmlns:w="http://schemas.openxmlformats.org/wordprocessingml/2006/main" xmlns:w14="http://schemas.microsoft.com/office/word/2010/wordml" xmlns:w15="http://schemas.microsoft.com/office/word/2012/wordml" xmlns:w16cid="http://schemas.microsoft.com/office/word/2016/wordml/cid" xmlns:w16se="http://schemas.microsoft.com/office/word/2015/wordml/symex" xmlns:wpg="http://schemas.microsoft.com/office/word/2010/wordprocessingGroup" xmlns:wpi="http://schemas.microsoft.com/office/word/2010/wordprocessingInk" xmlns:wne="http://schemas.microsoft.com/office/word/2006/wordml" xmlns:wps="http://schemas.microsoft.com/office/word/2010/wordprocessingShape" mc:Ignorable="w14 w15 w16se w16cid wp14">
   <w:abstractNum w:abstractNumId="0" w15:restartNumberingAfterBreak="0">
     <w:nsid w:val="446D4DDB"/>
     <w:multiLevelType w:val="multilevel"/>
@@ -596,7 +800,7 @@
 </file>
 
 <file path=word/styles.xml><?xml version="1.0" encoding="utf-8"?>
-<w:styles xmlns:mc="http://schemas.openxmlformats.org/markup-compatibility/2006" xmlns:r="http://schemas.openxmlformats.org/officeDocument/2006/relationships" xmlns:w="http://schemas.openxmlformats.org/wordprocessingml/2006/main" xmlns:w14="http://schemas.microsoft.com/office/word/2010/wordml" xmlns:w15="http://schemas.microsoft.com/office/word/2012/wordml" xmlns:w16cex="http://schemas.microsoft.com/office/word/2018/wordml/cex" xmlns:w16cid="http://schemas.microsoft.com/office/word/2016/wordml/cid" xmlns:w16="http://schemas.microsoft.com/office/word/2018/wordml" xmlns:w16se="http://schemas.microsoft.com/office/word/2015/wordml/symex" mc:Ignorable="w14 w15 w16se w16cid w16 w16cex">
+<w:styles xmlns:mc="http://schemas.openxmlformats.org/markup-compatibility/2006" xmlns:r="http://schemas.openxmlformats.org/officeDocument/2006/relationships" xmlns:w="http://schemas.openxmlformats.org/wordprocessingml/2006/main" xmlns:w14="http://schemas.microsoft.com/office/word/2010/wordml" xmlns:w15="http://schemas.microsoft.com/office/word/2012/wordml" xmlns:w16cid="http://schemas.microsoft.com/office/word/2016/wordml/cid" xmlns:w16se="http://schemas.microsoft.com/office/word/2015/wordml/symex" mc:Ignorable="w14 w15 w16se w16cid">
   <w:docDefaults>
     <w:rPrDefault>
       <w:rPr>
@@ -997,13 +1201,13 @@
       <w:noProof/>
     </w:rPr>
   </w:style>
-  <w:style w:type="character" w:default="1" w:styleId="DefaultParagraphFont">
+  <w:style w:type="character" w:default="1" w:styleId="Fuentedeprrafopredeter">
     <w:name w:val="Default Paragraph Font"/>
     <w:uiPriority w:val="1"/>
     <w:semiHidden/>
     <w:unhideWhenUsed/>
   </w:style>
-  <w:style w:type="table" w:default="1" w:styleId="TableNormal">
+  <w:style w:type="table" w:default="1" w:styleId="Tablanormal">
     <w:name w:val="Normal Table"/>
     <w:uiPriority w:val="99"/>
     <w:semiHidden/>
@@ -1018,17 +1222,17 @@
       </w:tblCellMar>
     </w:tblPr>
   </w:style>
-  <w:style w:type="numbering" w:default="1" w:styleId="NoList">
+  <w:style w:type="numbering" w:default="1" w:styleId="Sinlista">
     <w:name w:val="No List"/>
     <w:uiPriority w:val="99"/>
     <w:semiHidden/>
     <w:unhideWhenUsed/>
   </w:style>
-  <w:style w:type="paragraph" w:styleId="Title">
+  <w:style w:type="paragraph" w:styleId="Ttulo">
     <w:name w:val="Title"/>
     <w:basedOn w:val="Normal"/>
     <w:next w:val="Normal"/>
-    <w:link w:val="TitleChar"/>
+    <w:link w:val="TtuloCar"/>
     <w:uiPriority w:val="10"/>
     <w:qFormat/>
     <w:rsid w:val="00BA3B38"/>
@@ -1044,10 +1248,10 @@
       <w:szCs w:val="56"/>
     </w:rPr>
   </w:style>
-  <w:style w:type="character" w:customStyle="1" w:styleId="TitleChar">
-    <w:name w:val="Title Char"/>
-    <w:basedOn w:val="DefaultParagraphFont"/>
-    <w:link w:val="Title"/>
+  <w:style w:type="character" w:customStyle="1" w:styleId="TtuloCar">
+    <w:name w:val="Título Car"/>
+    <w:basedOn w:val="Fuentedeprrafopredeter"/>
+    <w:link w:val="Ttulo"/>
     <w:uiPriority w:val="10"/>
     <w:rsid w:val="00BA3B38"/>
     <w:rPr>
@@ -1059,7 +1263,7 @@
       <w:szCs w:val="56"/>
     </w:rPr>
   </w:style>
-  <w:style w:type="paragraph" w:styleId="ListParagraph">
+  <w:style w:type="paragraph" w:styleId="Prrafodelista">
     <w:name w:val="List Paragraph"/>
     <w:basedOn w:val="Normal"/>
     <w:uiPriority w:val="34"/>

</xml_diff>